<commit_message>
pasando datos a la vista, thymeleaf, @RequestMapping (599-601)
</commit_message>
<xml_diff>
--- a/QuieroProgramar-Spring-Boot/JAVA127-S79/SECCION_79/Nuevo Documento de Microsoft Word.docx
+++ b/QuieroProgramar-Spring-Boot/JAVA127-S79/SECCION_79/Nuevo Documento de Microsoft Word.docx
@@ -1928,8 +1928,19 @@
           <w:color w:val="D1D5DB"/>
           <w:bdr w:val="single" w:sz="2" w:space="0" w:color="D9D9E3" w:frame="1"/>
         </w:rPr>
-        <w:t>Spring Boot</w:t>
-      </w:r>
+        <w:t xml:space="preserve">Spring </w:t>
+      </w:r>
+      <w:proofErr w:type="spellStart"/>
+      <w:r>
+        <w:rPr>
+          <w:rStyle w:val="Textoennegrita"/>
+          <w:rFonts w:ascii="Segoe UI" w:hAnsi="Segoe UI" w:cs="Segoe UI"/>
+          <w:color w:val="D1D5DB"/>
+          <w:bdr w:val="single" w:sz="2" w:space="0" w:color="D9D9E3" w:frame="1"/>
+        </w:rPr>
+        <w:t>Boot</w:t>
+      </w:r>
+      <w:proofErr w:type="spellEnd"/>
       <w:r>
         <w:rPr>
           <w:rFonts w:ascii="Segoe UI" w:hAnsi="Segoe UI" w:cs="Segoe UI"/>
@@ -1986,13 +1997,23 @@
         </w:rPr>
       </w:pPr>
       <w:bookmarkStart w:id="1" w:name="_Toc145324790"/>
+      <w:proofErr w:type="spellStart"/>
       <w:r>
         <w:rPr>
           <w:b/>
           <w:bCs/>
           <w:lang w:val="en-US"/>
         </w:rPr>
-        <w:t>Sección 79: Spring Framework 5:</w:t>
+        <w:t>Sección</w:t>
+      </w:r>
+      <w:proofErr w:type="spellEnd"/>
+      <w:r>
+        <w:rPr>
+          <w:b/>
+          <w:bCs/>
+          <w:lang w:val="en-US"/>
+        </w:rPr>
+        <w:t xml:space="preserve"> 79: Spring Framework 5:</w:t>
       </w:r>
       <w:r>
         <w:rPr>
@@ -2054,9 +2075,14 @@
       </w:pPr>
       <w:bookmarkStart w:id="5" w:name="_Toc145324794"/>
       <w:r>
-        <w:t>597. Creando un proyecto Web con Spring Boot</w:t>
+        <w:t xml:space="preserve">597. Creando un proyecto Web con Spring </w:t>
+      </w:r>
+      <w:proofErr w:type="spellStart"/>
+      <w:r>
+        <w:t>Boot</w:t>
       </w:r>
       <w:bookmarkEnd w:id="5"/>
+      <w:proofErr w:type="spellEnd"/>
     </w:p>
     <w:p>
       <w:hyperlink r:id="rId6" w:history="1">
@@ -2132,9 +2158,14 @@
       <w:bookmarkStart w:id="6" w:name="_Toc145324795"/>
       <w:r>
         <w:lastRenderedPageBreak/>
-        <w:t>598. Estructura de una aplicación Spring Boot</w:t>
+        <w:t xml:space="preserve">598. Estructura de una aplicación Spring </w:t>
+      </w:r>
+      <w:proofErr w:type="spellStart"/>
+      <w:r>
+        <w:t>Boot</w:t>
       </w:r>
       <w:bookmarkEnd w:id="6"/>
+      <w:proofErr w:type="spellEnd"/>
     </w:p>
     <w:p>
       <w:pPr>
@@ -2213,8 +2244,21 @@
         <w:t>más</w:t>
       </w:r>
       <w:r>
-        <w:t xml:space="preserve"> request mappgin</w:t>
-      </w:r>
+        <w:t xml:space="preserve"> </w:t>
+      </w:r>
+      <w:proofErr w:type="spellStart"/>
+      <w:r>
+        <w:t>request</w:t>
+      </w:r>
+      <w:proofErr w:type="spellEnd"/>
+      <w:r>
+        <w:t xml:space="preserve"> </w:t>
+      </w:r>
+      <w:proofErr w:type="spellStart"/>
+      <w:r>
+        <w:t>mappgin</w:t>
+      </w:r>
+      <w:proofErr w:type="spellEnd"/>
     </w:p>
     <w:p>
       <w:pPr>
@@ -2331,6 +2375,7 @@
           <w14:ligatures w14:val="none"/>
         </w:rPr>
       </w:pPr>
+      <w:proofErr w:type="spellStart"/>
       <w:r>
         <w:rPr>
           <w:rFonts w:ascii="Courier New" w:eastAsia="Times New Roman" w:hAnsi="Courier New" w:cs="Courier New"/>
@@ -2341,8 +2386,22 @@
           <w:lang w:eastAsia="es-EC"/>
           <w14:ligatures w14:val="none"/>
         </w:rPr>
-        <w:t xml:space="preserve">package </w:t>
-      </w:r>
+        <w:t>package</w:t>
+      </w:r>
+      <w:proofErr w:type="spellEnd"/>
+      <w:r>
+        <w:rPr>
+          <w:rFonts w:ascii="Courier New" w:eastAsia="Times New Roman" w:hAnsi="Courier New" w:cs="Courier New"/>
+          <w:color w:val="CC7832"/>
+          <w:kern w:val="0"/>
+          <w:sz w:val="24"/>
+          <w:szCs w:val="24"/>
+          <w:lang w:eastAsia="es-EC"/>
+          <w14:ligatures w14:val="none"/>
+        </w:rPr>
+        <w:t xml:space="preserve"> </w:t>
+      </w:r>
+      <w:proofErr w:type="spellStart"/>
       <w:r>
         <w:rPr>
           <w:rFonts w:ascii="Courier New" w:eastAsia="Times New Roman" w:hAnsi="Courier New" w:cs="Courier New"/>
@@ -2355,6 +2414,7 @@
         </w:rPr>
         <w:t>com.example.demo.Controller</w:t>
       </w:r>
+      <w:proofErr w:type="spellEnd"/>
       <w:r>
         <w:rPr>
           <w:rFonts w:ascii="Courier New" w:eastAsia="Times New Roman" w:hAnsi="Courier New" w:cs="Courier New"/>
@@ -2390,8 +2450,34 @@
           <w14:ligatures w14:val="none"/>
         </w:rPr>
         <w:br/>
-        <w:t xml:space="preserve">import </w:t>
-      </w:r>
+      </w:r>
+      <w:proofErr w:type="spellStart"/>
+      <w:r>
+        <w:rPr>
+          <w:rFonts w:ascii="Courier New" w:eastAsia="Times New Roman" w:hAnsi="Courier New" w:cs="Courier New"/>
+          <w:color w:val="CC7832"/>
+          <w:kern w:val="0"/>
+          <w:sz w:val="24"/>
+          <w:szCs w:val="24"/>
+          <w:lang w:eastAsia="es-EC"/>
+          <w14:ligatures w14:val="none"/>
+        </w:rPr>
+        <w:t>import</w:t>
+      </w:r>
+      <w:proofErr w:type="spellEnd"/>
+      <w:r>
+        <w:rPr>
+          <w:rFonts w:ascii="Courier New" w:eastAsia="Times New Roman" w:hAnsi="Courier New" w:cs="Courier New"/>
+          <w:color w:val="CC7832"/>
+          <w:kern w:val="0"/>
+          <w:sz w:val="24"/>
+          <w:szCs w:val="24"/>
+          <w:lang w:eastAsia="es-EC"/>
+          <w14:ligatures w14:val="none"/>
+        </w:rPr>
+        <w:t xml:space="preserve"> </w:t>
+      </w:r>
+      <w:proofErr w:type="spellStart"/>
       <w:r>
         <w:rPr>
           <w:rFonts w:ascii="Courier New" w:eastAsia="Times New Roman" w:hAnsi="Courier New" w:cs="Courier New"/>
@@ -2416,6 +2502,7 @@
         </w:rPr>
         <w:t>Controller</w:t>
       </w:r>
+      <w:proofErr w:type="spellEnd"/>
       <w:r>
         <w:rPr>
           <w:rFonts w:ascii="Courier New" w:eastAsia="Times New Roman" w:hAnsi="Courier New" w:cs="Courier New"/>
@@ -2439,8 +2526,34 @@
           <w14:ligatures w14:val="none"/>
         </w:rPr>
         <w:br/>
-        <w:t xml:space="preserve">import </w:t>
-      </w:r>
+      </w:r>
+      <w:proofErr w:type="spellStart"/>
+      <w:r>
+        <w:rPr>
+          <w:rFonts w:ascii="Courier New" w:eastAsia="Times New Roman" w:hAnsi="Courier New" w:cs="Courier New"/>
+          <w:color w:val="CC7832"/>
+          <w:kern w:val="0"/>
+          <w:sz w:val="24"/>
+          <w:szCs w:val="24"/>
+          <w:lang w:eastAsia="es-EC"/>
+          <w14:ligatures w14:val="none"/>
+        </w:rPr>
+        <w:t>import</w:t>
+      </w:r>
+      <w:proofErr w:type="spellEnd"/>
+      <w:r>
+        <w:rPr>
+          <w:rFonts w:ascii="Courier New" w:eastAsia="Times New Roman" w:hAnsi="Courier New" w:cs="Courier New"/>
+          <w:color w:val="CC7832"/>
+          <w:kern w:val="0"/>
+          <w:sz w:val="24"/>
+          <w:szCs w:val="24"/>
+          <w:lang w:eastAsia="es-EC"/>
+          <w14:ligatures w14:val="none"/>
+        </w:rPr>
+        <w:t xml:space="preserve"> </w:t>
+      </w:r>
+      <w:proofErr w:type="spellStart"/>
       <w:r>
         <w:rPr>
           <w:rFonts w:ascii="Courier New" w:eastAsia="Times New Roman" w:hAnsi="Courier New" w:cs="Courier New"/>
@@ -2453,6 +2566,7 @@
         </w:rPr>
         <w:t>org.springframework.ui.Model</w:t>
       </w:r>
+      <w:proofErr w:type="spellEnd"/>
       <w:r>
         <w:rPr>
           <w:rFonts w:ascii="Courier New" w:eastAsia="Times New Roman" w:hAnsi="Courier New" w:cs="Courier New"/>
@@ -2476,8 +2590,34 @@
           <w14:ligatures w14:val="none"/>
         </w:rPr>
         <w:br/>
-        <w:t xml:space="preserve">import </w:t>
-      </w:r>
+      </w:r>
+      <w:proofErr w:type="spellStart"/>
+      <w:r>
+        <w:rPr>
+          <w:rFonts w:ascii="Courier New" w:eastAsia="Times New Roman" w:hAnsi="Courier New" w:cs="Courier New"/>
+          <w:color w:val="CC7832"/>
+          <w:kern w:val="0"/>
+          <w:sz w:val="24"/>
+          <w:szCs w:val="24"/>
+          <w:lang w:eastAsia="es-EC"/>
+          <w14:ligatures w14:val="none"/>
+        </w:rPr>
+        <w:t>import</w:t>
+      </w:r>
+      <w:proofErr w:type="spellEnd"/>
+      <w:r>
+        <w:rPr>
+          <w:rFonts w:ascii="Courier New" w:eastAsia="Times New Roman" w:hAnsi="Courier New" w:cs="Courier New"/>
+          <w:color w:val="CC7832"/>
+          <w:kern w:val="0"/>
+          <w:sz w:val="24"/>
+          <w:szCs w:val="24"/>
+          <w:lang w:eastAsia="es-EC"/>
+          <w14:ligatures w14:val="none"/>
+        </w:rPr>
+        <w:t xml:space="preserve"> </w:t>
+      </w:r>
+      <w:proofErr w:type="spellStart"/>
       <w:r>
         <w:rPr>
           <w:rFonts w:ascii="Courier New" w:eastAsia="Times New Roman" w:hAnsi="Courier New" w:cs="Courier New"/>
@@ -2502,6 +2642,7 @@
         </w:rPr>
         <w:t>GetMapping</w:t>
       </w:r>
+      <w:proofErr w:type="spellEnd"/>
       <w:r>
         <w:rPr>
           <w:rFonts w:ascii="Courier New" w:eastAsia="Times New Roman" w:hAnsi="Courier New" w:cs="Courier New"/>
@@ -2525,8 +2666,34 @@
           <w14:ligatures w14:val="none"/>
         </w:rPr>
         <w:br/>
-        <w:t xml:space="preserve">import </w:t>
-      </w:r>
+      </w:r>
+      <w:proofErr w:type="spellStart"/>
+      <w:r>
+        <w:rPr>
+          <w:rFonts w:ascii="Courier New" w:eastAsia="Times New Roman" w:hAnsi="Courier New" w:cs="Courier New"/>
+          <w:color w:val="CC7832"/>
+          <w:kern w:val="0"/>
+          <w:sz w:val="24"/>
+          <w:szCs w:val="24"/>
+          <w:lang w:eastAsia="es-EC"/>
+          <w14:ligatures w14:val="none"/>
+        </w:rPr>
+        <w:t>import</w:t>
+      </w:r>
+      <w:proofErr w:type="spellEnd"/>
+      <w:r>
+        <w:rPr>
+          <w:rFonts w:ascii="Courier New" w:eastAsia="Times New Roman" w:hAnsi="Courier New" w:cs="Courier New"/>
+          <w:color w:val="CC7832"/>
+          <w:kern w:val="0"/>
+          <w:sz w:val="24"/>
+          <w:szCs w:val="24"/>
+          <w:lang w:eastAsia="es-EC"/>
+          <w14:ligatures w14:val="none"/>
+        </w:rPr>
+        <w:t xml:space="preserve"> </w:t>
+      </w:r>
+      <w:proofErr w:type="spellStart"/>
       <w:r>
         <w:rPr>
           <w:rFonts w:ascii="Courier New" w:eastAsia="Times New Roman" w:hAnsi="Courier New" w:cs="Courier New"/>
@@ -2551,6 +2718,7 @@
         </w:rPr>
         <w:t>RequestMapping</w:t>
       </w:r>
+      <w:proofErr w:type="spellEnd"/>
       <w:r>
         <w:rPr>
           <w:rFonts w:ascii="Courier New" w:eastAsia="Times New Roman" w:hAnsi="Courier New" w:cs="Courier New"/>
@@ -2658,8 +2826,9 @@
           <w:lang w:eastAsia="es-EC"/>
           <w14:ligatures w14:val="none"/>
         </w:rPr>
-        <w:t>// url base de primer nivel</w:t>
-      </w:r>
+        <w:t xml:space="preserve">// </w:t>
+      </w:r>
+      <w:proofErr w:type="spellStart"/>
       <w:r>
         <w:rPr>
           <w:rFonts w:ascii="Courier New" w:eastAsia="Times New Roman" w:hAnsi="Courier New" w:cs="Courier New"/>
@@ -2670,8 +2839,34 @@
           <w:lang w:eastAsia="es-EC"/>
           <w14:ligatures w14:val="none"/>
         </w:rPr>
+        <w:t>url</w:t>
+      </w:r>
+      <w:proofErr w:type="spellEnd"/>
+      <w:r>
+        <w:rPr>
+          <w:rFonts w:ascii="Courier New" w:eastAsia="Times New Roman" w:hAnsi="Courier New" w:cs="Courier New"/>
+          <w:color w:val="808080"/>
+          <w:kern w:val="0"/>
+          <w:sz w:val="24"/>
+          <w:szCs w:val="24"/>
+          <w:lang w:eastAsia="es-EC"/>
+          <w14:ligatures w14:val="none"/>
+        </w:rPr>
+        <w:t xml:space="preserve"> base de primer nivel</w:t>
+      </w:r>
+      <w:r>
+        <w:rPr>
+          <w:rFonts w:ascii="Courier New" w:eastAsia="Times New Roman" w:hAnsi="Courier New" w:cs="Courier New"/>
+          <w:color w:val="808080"/>
+          <w:kern w:val="0"/>
+          <w:sz w:val="24"/>
+          <w:szCs w:val="24"/>
+          <w:lang w:eastAsia="es-EC"/>
+          <w14:ligatures w14:val="none"/>
+        </w:rPr>
         <w:br/>
       </w:r>
+      <w:proofErr w:type="spellStart"/>
       <w:r>
         <w:rPr>
           <w:rFonts w:ascii="Courier New" w:eastAsia="Times New Roman" w:hAnsi="Courier New" w:cs="Courier New"/>
@@ -2682,8 +2877,48 @@
           <w:lang w:eastAsia="es-EC"/>
           <w14:ligatures w14:val="none"/>
         </w:rPr>
-        <w:t xml:space="preserve">public class </w:t>
-      </w:r>
+        <w:t>public</w:t>
+      </w:r>
+      <w:proofErr w:type="spellEnd"/>
+      <w:r>
+        <w:rPr>
+          <w:rFonts w:ascii="Courier New" w:eastAsia="Times New Roman" w:hAnsi="Courier New" w:cs="Courier New"/>
+          <w:color w:val="CC7832"/>
+          <w:kern w:val="0"/>
+          <w:sz w:val="24"/>
+          <w:szCs w:val="24"/>
+          <w:lang w:eastAsia="es-EC"/>
+          <w14:ligatures w14:val="none"/>
+        </w:rPr>
+        <w:t xml:space="preserve"> </w:t>
+      </w:r>
+      <w:proofErr w:type="spellStart"/>
+      <w:r>
+        <w:rPr>
+          <w:rFonts w:ascii="Courier New" w:eastAsia="Times New Roman" w:hAnsi="Courier New" w:cs="Courier New"/>
+          <w:color w:val="CC7832"/>
+          <w:kern w:val="0"/>
+          <w:sz w:val="24"/>
+          <w:szCs w:val="24"/>
+          <w:lang w:eastAsia="es-EC"/>
+          <w14:ligatures w14:val="none"/>
+        </w:rPr>
+        <w:t>class</w:t>
+      </w:r>
+      <w:proofErr w:type="spellEnd"/>
+      <w:r>
+        <w:rPr>
+          <w:rFonts w:ascii="Courier New" w:eastAsia="Times New Roman" w:hAnsi="Courier New" w:cs="Courier New"/>
+          <w:color w:val="CC7832"/>
+          <w:kern w:val="0"/>
+          <w:sz w:val="24"/>
+          <w:szCs w:val="24"/>
+          <w:lang w:eastAsia="es-EC"/>
+          <w14:ligatures w14:val="none"/>
+        </w:rPr>
+        <w:t xml:space="preserve"> </w:t>
+      </w:r>
+      <w:proofErr w:type="spellStart"/>
       <w:r>
         <w:rPr>
           <w:rFonts w:ascii="Courier New" w:eastAsia="Times New Roman" w:hAnsi="Courier New" w:cs="Courier New"/>
@@ -2694,7 +2929,20 @@
           <w:lang w:eastAsia="es-EC"/>
           <w14:ligatures w14:val="none"/>
         </w:rPr>
-        <w:t>IndexController {</w:t>
+        <w:t>IndexController</w:t>
+      </w:r>
+      <w:proofErr w:type="spellEnd"/>
+      <w:r>
+        <w:rPr>
+          <w:rFonts w:ascii="Courier New" w:eastAsia="Times New Roman" w:hAnsi="Courier New" w:cs="Courier New"/>
+          <w:color w:val="A9B7C6"/>
+          <w:kern w:val="0"/>
+          <w:sz w:val="24"/>
+          <w:szCs w:val="24"/>
+          <w:lang w:eastAsia="es-EC"/>
+          <w14:ligatures w14:val="none"/>
+        </w:rPr>
+        <w:t xml:space="preserve"> {</w:t>
       </w:r>
       <w:r>
         <w:rPr>
@@ -2755,7 +3003,33 @@
           <w:lang w:eastAsia="es-EC"/>
           <w14:ligatures w14:val="none"/>
         </w:rPr>
-        <w:t>"/index"</w:t>
+        <w:t>"/</w:t>
+      </w:r>
+      <w:proofErr w:type="spellStart"/>
+      <w:r>
+        <w:rPr>
+          <w:rFonts w:ascii="Courier New" w:eastAsia="Times New Roman" w:hAnsi="Courier New" w:cs="Courier New"/>
+          <w:color w:val="6A8759"/>
+          <w:kern w:val="0"/>
+          <w:sz w:val="24"/>
+          <w:szCs w:val="24"/>
+          <w:lang w:eastAsia="es-EC"/>
+          <w14:ligatures w14:val="none"/>
+        </w:rPr>
+        <w:t>index</w:t>
+      </w:r>
+      <w:proofErr w:type="spellEnd"/>
+      <w:r>
+        <w:rPr>
+          <w:rFonts w:ascii="Courier New" w:eastAsia="Times New Roman" w:hAnsi="Courier New" w:cs="Courier New"/>
+          <w:color w:val="6A8759"/>
+          <w:kern w:val="0"/>
+          <w:sz w:val="24"/>
+          <w:szCs w:val="24"/>
+          <w:lang w:eastAsia="es-EC"/>
+          <w14:ligatures w14:val="none"/>
+        </w:rPr>
+        <w:t>"</w:t>
       </w:r>
       <w:r>
         <w:rPr>
@@ -2864,8 +3138,48 @@
           <w:lang w:eastAsia="es-EC"/>
           <w14:ligatures w14:val="none"/>
         </w:rPr>
-        <w:t>//posibles url (segundo nivel) app+unaDeEstas</w:t>
-      </w:r>
+        <w:t xml:space="preserve">//posibles </w:t>
+      </w:r>
+      <w:proofErr w:type="spellStart"/>
+      <w:r>
+        <w:rPr>
+          <w:rFonts w:ascii="Courier New" w:eastAsia="Times New Roman" w:hAnsi="Courier New" w:cs="Courier New"/>
+          <w:color w:val="808080"/>
+          <w:kern w:val="0"/>
+          <w:sz w:val="24"/>
+          <w:szCs w:val="24"/>
+          <w:lang w:eastAsia="es-EC"/>
+          <w14:ligatures w14:val="none"/>
+        </w:rPr>
+        <w:t>url</w:t>
+      </w:r>
+      <w:proofErr w:type="spellEnd"/>
+      <w:r>
+        <w:rPr>
+          <w:rFonts w:ascii="Courier New" w:eastAsia="Times New Roman" w:hAnsi="Courier New" w:cs="Courier New"/>
+          <w:color w:val="808080"/>
+          <w:kern w:val="0"/>
+          <w:sz w:val="24"/>
+          <w:szCs w:val="24"/>
+          <w:lang w:eastAsia="es-EC"/>
+          <w14:ligatures w14:val="none"/>
+        </w:rPr>
+        <w:t xml:space="preserve"> (segundo nivel) </w:t>
+      </w:r>
+      <w:proofErr w:type="spellStart"/>
+      <w:r>
+        <w:rPr>
+          <w:rFonts w:ascii="Courier New" w:eastAsia="Times New Roman" w:hAnsi="Courier New" w:cs="Courier New"/>
+          <w:color w:val="808080"/>
+          <w:kern w:val="0"/>
+          <w:sz w:val="24"/>
+          <w:szCs w:val="24"/>
+          <w:lang w:eastAsia="es-EC"/>
+          <w14:ligatures w14:val="none"/>
+        </w:rPr>
+        <w:t>app+unaDeEstas</w:t>
+      </w:r>
+      <w:proofErr w:type="spellEnd"/>
       <w:r>
         <w:rPr>
           <w:rFonts w:ascii="Courier New" w:eastAsia="Times New Roman" w:hAnsi="Courier New" w:cs="Courier New"/>
@@ -2879,6 +3193,7 @@
         <w:br/>
         <w:t xml:space="preserve">    </w:t>
       </w:r>
+      <w:proofErr w:type="spellStart"/>
       <w:r>
         <w:rPr>
           <w:rFonts w:ascii="Courier New" w:eastAsia="Times New Roman" w:hAnsi="Courier New" w:cs="Courier New"/>
@@ -2889,8 +3204,22 @@
           <w:lang w:eastAsia="es-EC"/>
           <w14:ligatures w14:val="none"/>
         </w:rPr>
-        <w:t xml:space="preserve">public </w:t>
-      </w:r>
+        <w:t>public</w:t>
+      </w:r>
+      <w:proofErr w:type="spellEnd"/>
+      <w:r>
+        <w:rPr>
+          <w:rFonts w:ascii="Courier New" w:eastAsia="Times New Roman" w:hAnsi="Courier New" w:cs="Courier New"/>
+          <w:color w:val="CC7832"/>
+          <w:kern w:val="0"/>
+          <w:sz w:val="24"/>
+          <w:szCs w:val="24"/>
+          <w:lang w:eastAsia="es-EC"/>
+          <w14:ligatures w14:val="none"/>
+        </w:rPr>
+        <w:t xml:space="preserve"> </w:t>
+      </w:r>
+      <w:proofErr w:type="spellStart"/>
       <w:r>
         <w:rPr>
           <w:rFonts w:ascii="Courier New" w:eastAsia="Times New Roman" w:hAnsi="Courier New" w:cs="Courier New"/>
@@ -2901,8 +3230,22 @@
           <w:lang w:eastAsia="es-EC"/>
           <w14:ligatures w14:val="none"/>
         </w:rPr>
-        <w:t xml:space="preserve">String </w:t>
-      </w:r>
+        <w:t>String</w:t>
+      </w:r>
+      <w:proofErr w:type="spellEnd"/>
+      <w:r>
+        <w:rPr>
+          <w:rFonts w:ascii="Courier New" w:eastAsia="Times New Roman" w:hAnsi="Courier New" w:cs="Courier New"/>
+          <w:color w:val="A9B7C6"/>
+          <w:kern w:val="0"/>
+          <w:sz w:val="24"/>
+          <w:szCs w:val="24"/>
+          <w:lang w:eastAsia="es-EC"/>
+          <w14:ligatures w14:val="none"/>
+        </w:rPr>
+        <w:t xml:space="preserve"> </w:t>
+      </w:r>
+      <w:proofErr w:type="spellStart"/>
       <w:r>
         <w:rPr>
           <w:rFonts w:ascii="Courier New" w:eastAsia="Times New Roman" w:hAnsi="Courier New" w:cs="Courier New"/>
@@ -2915,6 +3258,7 @@
         </w:rPr>
         <w:t>index</w:t>
       </w:r>
+      <w:proofErr w:type="spellEnd"/>
       <w:r>
         <w:rPr>
           <w:rFonts w:ascii="Courier New" w:eastAsia="Times New Roman" w:hAnsi="Courier New" w:cs="Courier New"/>
@@ -2925,8 +3269,9 @@
           <w:lang w:eastAsia="es-EC"/>
           <w14:ligatures w14:val="none"/>
         </w:rPr>
-        <w:t>(Model model){</w:t>
-      </w:r>
+        <w:t>(</w:t>
+      </w:r>
+      <w:proofErr w:type="spellStart"/>
       <w:r>
         <w:rPr>
           <w:rFonts w:ascii="Courier New" w:eastAsia="Times New Roman" w:hAnsi="Courier New" w:cs="Courier New"/>
@@ -2937,8 +3282,85 @@
           <w:lang w:eastAsia="es-EC"/>
           <w14:ligatures w14:val="none"/>
         </w:rPr>
+        <w:t>Model</w:t>
+      </w:r>
+      <w:proofErr w:type="spellEnd"/>
+      <w:r>
+        <w:rPr>
+          <w:rFonts w:ascii="Courier New" w:eastAsia="Times New Roman" w:hAnsi="Courier New" w:cs="Courier New"/>
+          <w:color w:val="A9B7C6"/>
+          <w:kern w:val="0"/>
+          <w:sz w:val="24"/>
+          <w:szCs w:val="24"/>
+          <w:lang w:eastAsia="es-EC"/>
+          <w14:ligatures w14:val="none"/>
+        </w:rPr>
+        <w:t xml:space="preserve"> </w:t>
+      </w:r>
+      <w:proofErr w:type="spellStart"/>
+      <w:r>
+        <w:rPr>
+          <w:rFonts w:ascii="Courier New" w:eastAsia="Times New Roman" w:hAnsi="Courier New" w:cs="Courier New"/>
+          <w:color w:val="A9B7C6"/>
+          <w:kern w:val="0"/>
+          <w:sz w:val="24"/>
+          <w:szCs w:val="24"/>
+          <w:lang w:eastAsia="es-EC"/>
+          <w14:ligatures w14:val="none"/>
+        </w:rPr>
+        <w:t>model</w:t>
+      </w:r>
+      <w:proofErr w:type="spellEnd"/>
+      <w:r>
+        <w:rPr>
+          <w:rFonts w:ascii="Courier New" w:eastAsia="Times New Roman" w:hAnsi="Courier New" w:cs="Courier New"/>
+          <w:color w:val="A9B7C6"/>
+          <w:kern w:val="0"/>
+          <w:sz w:val="24"/>
+          <w:szCs w:val="24"/>
+          <w:lang w:eastAsia="es-EC"/>
+          <w14:ligatures w14:val="none"/>
+        </w:rPr>
+        <w:t>){</w:t>
+      </w:r>
+      <w:r>
+        <w:rPr>
+          <w:rFonts w:ascii="Courier New" w:eastAsia="Times New Roman" w:hAnsi="Courier New" w:cs="Courier New"/>
+          <w:color w:val="A9B7C6"/>
+          <w:kern w:val="0"/>
+          <w:sz w:val="24"/>
+          <w:szCs w:val="24"/>
+          <w:lang w:eastAsia="es-EC"/>
+          <w14:ligatures w14:val="none"/>
+        </w:rPr>
         <w:br/>
-        <w:t xml:space="preserve">        model.addAttribute(</w:t>
+        <w:t xml:space="preserve">        </w:t>
+      </w:r>
+      <w:proofErr w:type="spellStart"/>
+      <w:r>
+        <w:rPr>
+          <w:rFonts w:ascii="Courier New" w:eastAsia="Times New Roman" w:hAnsi="Courier New" w:cs="Courier New"/>
+          <w:color w:val="A9B7C6"/>
+          <w:kern w:val="0"/>
+          <w:sz w:val="24"/>
+          <w:szCs w:val="24"/>
+          <w:lang w:eastAsia="es-EC"/>
+          <w14:ligatures w14:val="none"/>
+        </w:rPr>
+        <w:t>model.addAttribute</w:t>
+      </w:r>
+      <w:proofErr w:type="spellEnd"/>
+      <w:r>
+        <w:rPr>
+          <w:rFonts w:ascii="Courier New" w:eastAsia="Times New Roman" w:hAnsi="Courier New" w:cs="Courier New"/>
+          <w:color w:val="A9B7C6"/>
+          <w:kern w:val="0"/>
+          <w:sz w:val="24"/>
+          <w:szCs w:val="24"/>
+          <w:lang w:eastAsia="es-EC"/>
+          <w14:ligatures w14:val="none"/>
+        </w:rPr>
+        <w:t>(</w:t>
       </w:r>
       <w:r>
         <w:rPr>
@@ -2950,7 +3372,20 @@
           <w:lang w:eastAsia="es-EC"/>
           <w14:ligatures w14:val="none"/>
         </w:rPr>
-        <w:t>"titulo"</w:t>
+        <w:t>"</w:t>
+      </w:r>
+      <w:proofErr w:type="spellStart"/>
+      <w:r>
+        <w:rPr>
+          <w:rFonts w:ascii="Courier New" w:eastAsia="Times New Roman" w:hAnsi="Courier New" w:cs="Courier New"/>
+          <w:color w:val="6A8759"/>
+          <w:kern w:val="0"/>
+          <w:sz w:val="24"/>
+          <w:szCs w:val="24"/>
+          <w:lang w:eastAsia="es-EC"/>
+          <w14:ligatures w14:val="none"/>
+        </w:rPr>
+        <w:t>titulo"</w:t>
       </w:r>
       <w:r>
         <w:rPr>
@@ -2974,7 +3409,46 @@
           <w:lang w:eastAsia="es-EC"/>
           <w14:ligatures w14:val="none"/>
         </w:rPr>
-        <w:t>"hola con model"</w:t>
+        <w:t>"hola</w:t>
+      </w:r>
+      <w:proofErr w:type="spellEnd"/>
+      <w:r>
+        <w:rPr>
+          <w:rFonts w:ascii="Courier New" w:eastAsia="Times New Roman" w:hAnsi="Courier New" w:cs="Courier New"/>
+          <w:color w:val="6A8759"/>
+          <w:kern w:val="0"/>
+          <w:sz w:val="24"/>
+          <w:szCs w:val="24"/>
+          <w:lang w:eastAsia="es-EC"/>
+          <w14:ligatures w14:val="none"/>
+        </w:rPr>
+        <w:t xml:space="preserve"> con </w:t>
+      </w:r>
+      <w:proofErr w:type="spellStart"/>
+      <w:r>
+        <w:rPr>
+          <w:rFonts w:ascii="Courier New" w:eastAsia="Times New Roman" w:hAnsi="Courier New" w:cs="Courier New"/>
+          <w:color w:val="6A8759"/>
+          <w:kern w:val="0"/>
+          <w:sz w:val="24"/>
+          <w:szCs w:val="24"/>
+          <w:lang w:eastAsia="es-EC"/>
+          <w14:ligatures w14:val="none"/>
+        </w:rPr>
+        <w:t>model</w:t>
+      </w:r>
+      <w:proofErr w:type="spellEnd"/>
+      <w:r>
+        <w:rPr>
+          <w:rFonts w:ascii="Courier New" w:eastAsia="Times New Roman" w:hAnsi="Courier New" w:cs="Courier New"/>
+          <w:color w:val="6A8759"/>
+          <w:kern w:val="0"/>
+          <w:sz w:val="24"/>
+          <w:szCs w:val="24"/>
+          <w:lang w:eastAsia="es-EC"/>
+          <w14:ligatures w14:val="none"/>
+        </w:rPr>
+        <w:t>"</w:t>
       </w:r>
       <w:r>
         <w:rPr>
@@ -3011,7 +3485,33 @@
           <w14:ligatures w14:val="none"/>
         </w:rPr>
         <w:br/>
-        <w:t xml:space="preserve">        return </w:t>
+        <w:t xml:space="preserve">        </w:t>
+      </w:r>
+      <w:proofErr w:type="spellStart"/>
+      <w:r>
+        <w:rPr>
+          <w:rFonts w:ascii="Courier New" w:eastAsia="Times New Roman" w:hAnsi="Courier New" w:cs="Courier New"/>
+          <w:color w:val="CC7832"/>
+          <w:kern w:val="0"/>
+          <w:sz w:val="24"/>
+          <w:szCs w:val="24"/>
+          <w:lang w:eastAsia="es-EC"/>
+          <w14:ligatures w14:val="none"/>
+        </w:rPr>
+        <w:t>return</w:t>
+      </w:r>
+      <w:proofErr w:type="spellEnd"/>
+      <w:r>
+        <w:rPr>
+          <w:rFonts w:ascii="Courier New" w:eastAsia="Times New Roman" w:hAnsi="Courier New" w:cs="Courier New"/>
+          <w:color w:val="CC7832"/>
+          <w:kern w:val="0"/>
+          <w:sz w:val="24"/>
+          <w:szCs w:val="24"/>
+          <w:lang w:eastAsia="es-EC"/>
+          <w14:ligatures w14:val="none"/>
+        </w:rPr>
+        <w:t xml:space="preserve"> </w:t>
       </w:r>
       <w:r>
         <w:rPr>
@@ -3023,7 +3523,33 @@
           <w:lang w:eastAsia="es-EC"/>
           <w14:ligatures w14:val="none"/>
         </w:rPr>
-        <w:t>"index"</w:t>
+        <w:t>"</w:t>
+      </w:r>
+      <w:proofErr w:type="spellStart"/>
+      <w:r>
+        <w:rPr>
+          <w:rFonts w:ascii="Courier New" w:eastAsia="Times New Roman" w:hAnsi="Courier New" w:cs="Courier New"/>
+          <w:color w:val="6A8759"/>
+          <w:kern w:val="0"/>
+          <w:sz w:val="24"/>
+          <w:szCs w:val="24"/>
+          <w:lang w:eastAsia="es-EC"/>
+          <w14:ligatures w14:val="none"/>
+        </w:rPr>
+        <w:t>index</w:t>
+      </w:r>
+      <w:proofErr w:type="spellEnd"/>
+      <w:r>
+        <w:rPr>
+          <w:rFonts w:ascii="Courier New" w:eastAsia="Times New Roman" w:hAnsi="Courier New" w:cs="Courier New"/>
+          <w:color w:val="6A8759"/>
+          <w:kern w:val="0"/>
+          <w:sz w:val="24"/>
+          <w:szCs w:val="24"/>
+          <w:lang w:eastAsia="es-EC"/>
+          <w14:ligatures w14:val="none"/>
+        </w:rPr>
+        <w:t>"</w:t>
       </w:r>
       <w:r>
         <w:rPr>
@@ -3175,8 +3701,35 @@
           <w:lang w:val="en-US" w:eastAsia="es-EC"/>
           <w14:ligatures w14:val="none"/>
         </w:rPr>
-        <w:t xml:space="preserve">="en" </w:t>
-      </w:r>
+        <w:t>="</w:t>
+      </w:r>
+      <w:proofErr w:type="spellStart"/>
+      <w:r>
+        <w:rPr>
+          <w:rFonts w:ascii="Courier New" w:eastAsia="Times New Roman" w:hAnsi="Courier New" w:cs="Courier New"/>
+          <w:color w:val="A5C261"/>
+          <w:kern w:val="0"/>
+          <w:sz w:val="24"/>
+          <w:szCs w:val="24"/>
+          <w:lang w:val="en-US" w:eastAsia="es-EC"/>
+          <w14:ligatures w14:val="none"/>
+        </w:rPr>
+        <w:t>en</w:t>
+      </w:r>
+      <w:proofErr w:type="spellEnd"/>
+      <w:r>
+        <w:rPr>
+          <w:rFonts w:ascii="Courier New" w:eastAsia="Times New Roman" w:hAnsi="Courier New" w:cs="Courier New"/>
+          <w:color w:val="A5C261"/>
+          <w:kern w:val="0"/>
+          <w:sz w:val="24"/>
+          <w:szCs w:val="24"/>
+          <w:lang w:val="en-US" w:eastAsia="es-EC"/>
+          <w14:ligatures w14:val="none"/>
+        </w:rPr>
+        <w:t xml:space="preserve">" </w:t>
+      </w:r>
+      <w:proofErr w:type="spellStart"/>
       <w:r>
         <w:rPr>
           <w:rFonts w:ascii="Courier New" w:eastAsia="Times New Roman" w:hAnsi="Courier New" w:cs="Courier New"/>
@@ -3201,6 +3754,7 @@
         </w:rPr>
         <w:t>th</w:t>
       </w:r>
+      <w:proofErr w:type="spellEnd"/>
       <w:r>
         <w:rPr>
           <w:rFonts w:ascii="Courier New" w:eastAsia="Times New Roman" w:hAnsi="Courier New" w:cs="Courier New"/>
@@ -3363,6 +3917,7 @@
         <w:br/>
         <w:t xml:space="preserve">&lt;h1 </w:t>
       </w:r>
+      <w:proofErr w:type="spellStart"/>
       <w:r>
         <w:rPr>
           <w:rFonts w:ascii="Courier New" w:eastAsia="Times New Roman" w:hAnsi="Courier New" w:cs="Courier New"/>
@@ -3387,6 +3942,7 @@
         </w:rPr>
         <w:t>:text</w:t>
       </w:r>
+      <w:proofErr w:type="spellEnd"/>
       <w:r>
         <w:rPr>
           <w:rFonts w:ascii="Courier New" w:eastAsia="Times New Roman" w:hAnsi="Courier New" w:cs="Courier New"/>
@@ -3397,7 +3953,33 @@
           <w:lang w:val="en-US" w:eastAsia="es-EC"/>
           <w14:ligatures w14:val="none"/>
         </w:rPr>
-        <w:t>="${titulo}"</w:t>
+        <w:t>="${</w:t>
+      </w:r>
+      <w:proofErr w:type="spellStart"/>
+      <w:r>
+        <w:rPr>
+          <w:rFonts w:ascii="Courier New" w:eastAsia="Times New Roman" w:hAnsi="Courier New" w:cs="Courier New"/>
+          <w:color w:val="A5C261"/>
+          <w:kern w:val="0"/>
+          <w:sz w:val="24"/>
+          <w:szCs w:val="24"/>
+          <w:lang w:val="en-US" w:eastAsia="es-EC"/>
+          <w14:ligatures w14:val="none"/>
+        </w:rPr>
+        <w:t>titulo</w:t>
+      </w:r>
+      <w:proofErr w:type="spellEnd"/>
+      <w:r>
+        <w:rPr>
+          <w:rFonts w:ascii="Courier New" w:eastAsia="Times New Roman" w:hAnsi="Courier New" w:cs="Courier New"/>
+          <w:color w:val="A5C261"/>
+          <w:kern w:val="0"/>
+          <w:sz w:val="24"/>
+          <w:szCs w:val="24"/>
+          <w:lang w:val="en-US" w:eastAsia="es-EC"/>
+          <w14:ligatures w14:val="none"/>
+        </w:rPr>
+        <w:t>}"</w:t>
       </w:r>
       <w:r>
         <w:rPr>
@@ -3421,7 +4003,20 @@
           <w:lang w:val="en-US" w:eastAsia="es-EC"/>
           <w14:ligatures w14:val="none"/>
         </w:rPr>
-        <w:t>Hola Spring Boot.</w:t>
+        <w:t xml:space="preserve">Hola Spring </w:t>
+      </w:r>
+      <w:proofErr w:type="gramStart"/>
+      <w:r>
+        <w:rPr>
+          <w:rFonts w:ascii="Courier New" w:eastAsia="Times New Roman" w:hAnsi="Courier New" w:cs="Courier New"/>
+          <w:color w:val="A9B7C6"/>
+          <w:kern w:val="0"/>
+          <w:sz w:val="24"/>
+          <w:szCs w:val="24"/>
+          <w:lang w:val="en-US" w:eastAsia="es-EC"/>
+          <w14:ligatures w14:val="none"/>
+        </w:rPr>
+        <w:t>Boot.</w:t>
       </w:r>
       <w:r>
         <w:rPr>
@@ -3433,7 +4028,20 @@
           <w:lang w:val="en-US" w:eastAsia="es-EC"/>
           <w14:ligatures w14:val="none"/>
         </w:rPr>
-        <w:t>&lt;/h1&gt;</w:t>
+        <w:t>&lt;</w:t>
+      </w:r>
+      <w:proofErr w:type="gramEnd"/>
+      <w:r>
+        <w:rPr>
+          <w:rFonts w:ascii="Courier New" w:eastAsia="Times New Roman" w:hAnsi="Courier New" w:cs="Courier New"/>
+          <w:color w:val="E8BF6A"/>
+          <w:kern w:val="0"/>
+          <w:sz w:val="24"/>
+          <w:szCs w:val="24"/>
+          <w:lang w:val="en-US" w:eastAsia="es-EC"/>
+          <w14:ligatures w14:val="none"/>
+        </w:rPr>
+        <w:t>/h1&gt;</w:t>
       </w:r>
       <w:r>
         <w:rPr>
@@ -3551,7 +4159,31 @@
     </w:p>
     <w:p>
       <w:r>
-        <w:t>Usamos app como url principal, también vimos para mapear varias url en el mismo método (sirve para crud)</w:t>
+        <w:t xml:space="preserve">Usamos app como </w:t>
+      </w:r>
+      <w:proofErr w:type="spellStart"/>
+      <w:r>
+        <w:t>url</w:t>
+      </w:r>
+      <w:proofErr w:type="spellEnd"/>
+      <w:r>
+        <w:t xml:space="preserve"> principal, también vimos para mapear varias </w:t>
+      </w:r>
+      <w:proofErr w:type="spellStart"/>
+      <w:r>
+        <w:t>url</w:t>
+      </w:r>
+      <w:proofErr w:type="spellEnd"/>
+      <w:r>
+        <w:t xml:space="preserve"> en el mismo método (sirve para </w:t>
+      </w:r>
+      <w:proofErr w:type="spellStart"/>
+      <w:r>
+        <w:t>crud</w:t>
+      </w:r>
+      <w:proofErr w:type="spellEnd"/>
+      <w:r>
+        <w:t>)</w:t>
       </w:r>
     </w:p>
     <w:p/>
@@ -3571,9 +4203,14 @@
       </w:pPr>
       <w:bookmarkStart w:id="11" w:name="_Toc145324800"/>
       <w:r>
-        <w:t>603. El objeto Model</w:t>
+        <w:t xml:space="preserve">603. El objeto </w:t>
+      </w:r>
+      <w:proofErr w:type="spellStart"/>
+      <w:r>
+        <w:t>Model</w:t>
       </w:r>
       <w:bookmarkEnd w:id="11"/>
+      <w:proofErr w:type="spellEnd"/>
     </w:p>
     <w:p/>
     <w:p>
@@ -3583,9 +4220,22 @@
       <w:bookmarkStart w:id="12" w:name="_Toc145324801"/>
       <w:r>
         <w:lastRenderedPageBreak/>
-        <w:t>604. Directiva if de Thymeleaf</w:t>
+        <w:t xml:space="preserve">604. Directiva </w:t>
+      </w:r>
+      <w:proofErr w:type="spellStart"/>
+      <w:r>
+        <w:t>if</w:t>
+      </w:r>
+      <w:proofErr w:type="spellEnd"/>
+      <w:r>
+        <w:t xml:space="preserve"> de </w:t>
+      </w:r>
+      <w:proofErr w:type="spellStart"/>
+      <w:r>
+        <w:t>Thymeleaf</w:t>
       </w:r>
       <w:bookmarkEnd w:id="12"/>
+      <w:proofErr w:type="spellEnd"/>
     </w:p>
     <w:p>
       <w:pPr>
@@ -3599,9 +4249,31 @@
         <w:rPr>
           <w:lang w:val="en-US"/>
         </w:rPr>
-        <w:t>605. Directiva each (foreach) de Thymeleaf</w:t>
+        <w:t xml:space="preserve">605. </w:t>
+      </w:r>
+      <w:proofErr w:type="spellStart"/>
+      <w:r>
+        <w:rPr>
+          <w:lang w:val="en-US"/>
+        </w:rPr>
+        <w:t>Directiva</w:t>
+      </w:r>
+      <w:proofErr w:type="spellEnd"/>
+      <w:r>
+        <w:rPr>
+          <w:lang w:val="en-US"/>
+        </w:rPr>
+        <w:t xml:space="preserve"> each (foreach) de </w:t>
+      </w:r>
+      <w:proofErr w:type="spellStart"/>
+      <w:r>
+        <w:rPr>
+          <w:lang w:val="en-US"/>
+        </w:rPr>
+        <w:t>Thymeleaf</w:t>
       </w:r>
       <w:bookmarkEnd w:id="13"/>
+      <w:proofErr w:type="spellEnd"/>
     </w:p>
     <w:p>
       <w:pPr>
@@ -3615,7 +4287,21 @@
         <w:rPr>
           <w:lang w:val="en-US"/>
         </w:rPr>
-        <w:t>606. Anotación @ModelAttribute</w:t>
+        <w:t xml:space="preserve">606. </w:t>
+      </w:r>
+      <w:proofErr w:type="spellStart"/>
+      <w:r>
+        <w:rPr>
+          <w:lang w:val="en-US"/>
+        </w:rPr>
+        <w:t>Anotación</w:t>
+      </w:r>
+      <w:proofErr w:type="spellEnd"/>
+      <w:r>
+        <w:rPr>
+          <w:lang w:val="en-US"/>
+        </w:rPr>
+        <w:t xml:space="preserve"> @ModelAttribute</w:t>
       </w:r>
       <w:bookmarkEnd w:id="14"/>
     </w:p>
@@ -3625,7 +4311,15 @@
       </w:pPr>
       <w:bookmarkStart w:id="15" w:name="_Toc145324804"/>
       <w:r>
-        <w:t>607. Anotacion @RequestParam</w:t>
+        <w:t xml:space="preserve">607. </w:t>
+      </w:r>
+      <w:proofErr w:type="spellStart"/>
+      <w:r>
+        <w:t>Anotacion</w:t>
+      </w:r>
+      <w:proofErr w:type="spellEnd"/>
+      <w:r>
+        <w:t xml:space="preserve"> @RequestParam</w:t>
       </w:r>
       <w:bookmarkEnd w:id="15"/>
     </w:p>
@@ -3709,9 +4403,14 @@
       </w:pPr>
       <w:bookmarkStart w:id="21" w:name="_Toc145324810"/>
       <w:r>
-        <w:t>613. Agregando otros archivos properties</w:t>
+        <w:t xml:space="preserve">613. Agregando otros archivos </w:t>
+      </w:r>
+      <w:proofErr w:type="spellStart"/>
+      <w:r>
+        <w:t>properties</w:t>
       </w:r>
       <w:bookmarkEnd w:id="21"/>
+      <w:proofErr w:type="spellEnd"/>
     </w:p>
     <w:p>
       <w:pPr>
@@ -3729,7 +4428,15 @@
       </w:pPr>
       <w:bookmarkStart w:id="23" w:name="_Toc145324812"/>
       <w:r>
-        <w:t>614. Retornando redirect y forward como</w:t>
+        <w:t xml:space="preserve">614. Retornando </w:t>
+      </w:r>
+      <w:proofErr w:type="spellStart"/>
+      <w:r>
+        <w:t>redirect</w:t>
+      </w:r>
+      <w:proofErr w:type="spellEnd"/>
+      <w:r>
+        <w:t xml:space="preserve"> y forward como</w:t>
       </w:r>
       <w:r>
         <w:t xml:space="preserve"> </w:t>
@@ -3751,7 +4458,15 @@
         <w:t xml:space="preserve"> </w:t>
       </w:r>
       <w:r>
-        <w:t>(deploy)</w:t>
+        <w:t>(</w:t>
+      </w:r>
+      <w:proofErr w:type="spellStart"/>
+      <w:r>
+        <w:t>deploy</w:t>
+      </w:r>
+      <w:proofErr w:type="spellEnd"/>
+      <w:r>
+        <w:t>)</w:t>
       </w:r>
       <w:bookmarkEnd w:id="24"/>
     </w:p>
@@ -3761,11 +4476,7 @@
       </w:pPr>
     </w:p>
     <w:p/>
-    <w:p>
-      <w:r>
-        <w:t>//</w:t>
-      </w:r>
-    </w:p>
+    <w:p/>
     <w:sectPr>
       <w:pgSz w:w="11906" w:h="16838"/>
       <w:pgMar w:top="1417" w:right="1701" w:bottom="1417" w:left="1701" w:header="708" w:footer="708" w:gutter="0"/>

</xml_diff>

<commit_message>
@RequestParam y HttpServletRequest - obtener varios parametros de la URL (608)
</commit_message>
<xml_diff>
--- a/QuieroProgramar-Spring-Boot/JAVA127-S79/SECCION_79/Nuevo Documento de Microsoft Word.docx
+++ b/QuieroProgramar-Spring-Boot/JAVA127-S79/SECCION_79/Nuevo Documento de Microsoft Word.docx
@@ -4531,7 +4531,6 @@
       </w:pPr>
       <w:bookmarkStart w:id="16" w:name="_Toc145324805"/>
       <w:r>
-        <w:lastRenderedPageBreak/>
         <w:t>608. Obtener varios parámetros de la URL con</w:t>
       </w:r>
       <w:r>
@@ -4542,6 +4541,126 @@
       </w:r>
       <w:bookmarkEnd w:id="16"/>
     </w:p>
+    <w:p/>
+    <w:p>
+      <w:r>
+        <w:drawing>
+          <wp:inline distT="0" distB="0" distL="0" distR="0" wp14:anchorId="5D4D77A7" wp14:editId="7FF4185B">
+            <wp:extent cx="4336156" cy="2232853"/>
+            <wp:effectExtent l="0" t="0" r="7620" b="0"/>
+            <wp:docPr id="1991136780" name="Imagen 1"/>
+            <wp:cNvGraphicFramePr>
+              <a:graphicFrameLocks xmlns:a="http://schemas.openxmlformats.org/drawingml/2006/main" noChangeAspect="1"/>
+            </wp:cNvGraphicFramePr>
+            <a:graphic xmlns:a="http://schemas.openxmlformats.org/drawingml/2006/main">
+              <a:graphicData uri="http://schemas.openxmlformats.org/drawingml/2006/picture">
+                <pic:pic xmlns:pic="http://schemas.openxmlformats.org/drawingml/2006/picture">
+                  <pic:nvPicPr>
+                    <pic:cNvPr id="1991136780" name=""/>
+                    <pic:cNvPicPr/>
+                  </pic:nvPicPr>
+                  <pic:blipFill>
+                    <a:blip r:embed="rId17"/>
+                    <a:stretch>
+                      <a:fillRect/>
+                    </a:stretch>
+                  </pic:blipFill>
+                  <pic:spPr>
+                    <a:xfrm>
+                      <a:off x="0" y="0"/>
+                      <a:ext cx="4336156" cy="2232853"/>
+                    </a:xfrm>
+                    <a:prstGeom prst="rect">
+                      <a:avLst/>
+                    </a:prstGeom>
+                  </pic:spPr>
+                </pic:pic>
+              </a:graphicData>
+            </a:graphic>
+          </wp:inline>
+        </w:drawing>
+      </w:r>
+    </w:p>
+    <w:p>
+      <w:r>
+        <w:drawing>
+          <wp:inline distT="0" distB="0" distL="0" distR="0" wp14:anchorId="66985664" wp14:editId="45852973">
+            <wp:extent cx="2565400" cy="720086"/>
+            <wp:effectExtent l="0" t="0" r="6350" b="4445"/>
+            <wp:docPr id="1423481587" name="Imagen 1"/>
+            <wp:cNvGraphicFramePr>
+              <a:graphicFrameLocks xmlns:a="http://schemas.openxmlformats.org/drawingml/2006/main" noChangeAspect="1"/>
+            </wp:cNvGraphicFramePr>
+            <a:graphic xmlns:a="http://schemas.openxmlformats.org/drawingml/2006/main">
+              <a:graphicData uri="http://schemas.openxmlformats.org/drawingml/2006/picture">
+                <pic:pic xmlns:pic="http://schemas.openxmlformats.org/drawingml/2006/picture">
+                  <pic:nvPicPr>
+                    <pic:cNvPr id="1423481587" name=""/>
+                    <pic:cNvPicPr/>
+                  </pic:nvPicPr>
+                  <pic:blipFill>
+                    <a:blip r:embed="rId18"/>
+                    <a:stretch>
+                      <a:fillRect/>
+                    </a:stretch>
+                  </pic:blipFill>
+                  <pic:spPr>
+                    <a:xfrm>
+                      <a:off x="0" y="0"/>
+                      <a:ext cx="2591694" cy="727466"/>
+                    </a:xfrm>
+                    <a:prstGeom prst="rect">
+                      <a:avLst/>
+                    </a:prstGeom>
+                  </pic:spPr>
+                </pic:pic>
+              </a:graphicData>
+            </a:graphic>
+          </wp:inline>
+        </w:drawing>
+      </w:r>
+      <w:r>
+        <w:t xml:space="preserve">   </w:t>
+      </w:r>
+      <w:r>
+        <w:drawing>
+          <wp:inline distT="0" distB="0" distL="0" distR="0" wp14:anchorId="772D29FB" wp14:editId="1E71A7AE">
+            <wp:extent cx="2658534" cy="735599"/>
+            <wp:effectExtent l="0" t="0" r="8890" b="7620"/>
+            <wp:docPr id="2006189882" name="Imagen 1"/>
+            <wp:cNvGraphicFramePr>
+              <a:graphicFrameLocks xmlns:a="http://schemas.openxmlformats.org/drawingml/2006/main" noChangeAspect="1"/>
+            </wp:cNvGraphicFramePr>
+            <a:graphic xmlns:a="http://schemas.openxmlformats.org/drawingml/2006/main">
+              <a:graphicData uri="http://schemas.openxmlformats.org/drawingml/2006/picture">
+                <pic:pic xmlns:pic="http://schemas.openxmlformats.org/drawingml/2006/picture">
+                  <pic:nvPicPr>
+                    <pic:cNvPr id="2006189882" name=""/>
+                    <pic:cNvPicPr/>
+                  </pic:nvPicPr>
+                  <pic:blipFill>
+                    <a:blip r:embed="rId19"/>
+                    <a:stretch>
+                      <a:fillRect/>
+                    </a:stretch>
+                  </pic:blipFill>
+                  <pic:spPr>
+                    <a:xfrm>
+                      <a:off x="0" y="0"/>
+                      <a:ext cx="2687490" cy="743611"/>
+                    </a:xfrm>
+                    <a:prstGeom prst="rect">
+                      <a:avLst/>
+                    </a:prstGeom>
+                  </pic:spPr>
+                </pic:pic>
+              </a:graphicData>
+            </a:graphic>
+          </wp:inline>
+        </w:drawing>
+      </w:r>
+    </w:p>
+    <w:p/>
     <w:p>
       <w:pPr>
         <w:pStyle w:val="Ttulo1"/>

</xml_diff>